<commit_message>
Tweak Help and User Guide for importing functions.
</commit_message>
<xml_diff>
--- a/webapp/static/user_guide/importing.docx
+++ b/webapp/static/user_guide/importing.docx
@@ -225,10 +225,10 @@
     <w:p>
       <w:r>
         <w:drawing>
-          <wp:inline distT="0" distB="0" distL="0" distR="0" wp14:anchorId="5D8C1C99" wp14:editId="108A5CC9">
-            <wp:extent cx="5943600" cy="3883660"/>
-            <wp:effectExtent l="0" t="0" r="0" b="2540"/>
-            <wp:docPr id="1223049508" name="Picture 1" descr="A screenshot of a computer&#10;&#10;Description automatically generated"/>
+          <wp:inline distT="0" distB="0" distL="0" distR="0" wp14:anchorId="63695349" wp14:editId="1861F3AC">
+            <wp:extent cx="5943600" cy="3484245"/>
+            <wp:effectExtent l="0" t="0" r="0" b="0"/>
+            <wp:docPr id="1453988480" name="Picture 1" descr="A screenshot of a computer&#10;&#10;Description automatically generated"/>
             <wp:cNvGraphicFramePr>
               <a:graphicFrameLocks xmlns:a="http://schemas.openxmlformats.org/drawingml/2006/main" noChangeAspect="1"/>
             </wp:cNvGraphicFramePr>
@@ -236,7 +236,7 @@
               <a:graphicData uri="http://schemas.openxmlformats.org/drawingml/2006/picture">
                 <pic:pic xmlns:pic="http://schemas.openxmlformats.org/drawingml/2006/picture">
                   <pic:nvPicPr>
-                    <pic:cNvPr id="1223049508" name="Picture 1" descr="A screenshot of a computer&#10;&#10;Description automatically generated"/>
+                    <pic:cNvPr id="1453988480" name="Picture 1" descr="A screenshot of a computer&#10;&#10;Description automatically generated"/>
                     <pic:cNvPicPr/>
                   </pic:nvPicPr>
                   <pic:blipFill>
@@ -248,7 +248,7 @@
                   <pic:spPr>
                     <a:xfrm>
                       <a:off x="0" y="0"/>
-                      <a:ext cx="5943600" cy="3883660"/>
+                      <a:ext cx="5943600" cy="3484245"/>
                     </a:xfrm>
                     <a:prstGeom prst="rect">
                       <a:avLst/>
@@ -270,7 +270,13 @@
         <w:t xml:space="preserve"> uppermost horizontal</w:t>
       </w:r>
       <w:r>
-        <w:t xml:space="preserve"> line are for importing selected metadata from another EML document.</w:t>
+        <w:t xml:space="preserve"> line are for importing selected metadata from another EML document</w:t>
+      </w:r>
+      <w:r>
+        <w:t xml:space="preserve"> or template</w:t>
+      </w:r>
+      <w:r>
+        <w:t>.</w:t>
       </w:r>
     </w:p>
     <w:p/>
@@ -286,13 +292,26 @@
         <w:t>Import Responsible Parties (Creators, Contacts, etc.)</w:t>
       </w:r>
       <w:r>
-        <w:t xml:space="preserve">, for example. You will be shown a list of the available EML documents from which you can import. </w:t>
+        <w:t xml:space="preserve">, for example. You will be shown a list of the available EML documents </w:t>
+      </w:r>
+      <w:r>
+        <w:t xml:space="preserve">and templates </w:t>
+      </w:r>
+      <w:r>
+        <w:t xml:space="preserve">from which you can import. </w:t>
       </w:r>
     </w:p>
     <w:p/>
     <w:p>
       <w:r>
-        <w:t xml:space="preserve">Note that one of the available choices is the current data package, allowing you to “import” from another section within the current document. Or, you can select another document from the list. Having selected a document, click </w:t>
+        <w:lastRenderedPageBreak/>
+        <w:t>Note that one of the available choices is the current data package, allowing you to “import” from another section within the current document. Or you can select another document from the list</w:t>
+      </w:r>
+      <w:r>
+        <w:t xml:space="preserve"> or a template</w:t>
+      </w:r>
+      <w:r>
+        <w:t xml:space="preserve">. Having selected a document, click </w:t>
       </w:r>
       <w:r>
         <w:rPr>
@@ -414,10 +433,10 @@
         <w:t xml:space="preserve"> button, and the selected parties will be imported</w:t>
       </w:r>
       <w:r>
-        <w:t>,</w:t>
-      </w:r>
-      <w:r>
-        <w:t xml:space="preserve"> as Project Personnel in the example above:</w:t>
+        <w:t xml:space="preserve"> – a </w:t>
+      </w:r>
+      <w:r>
+        <w:t>s Project Personnel in the example above:</w:t>
       </w:r>
     </w:p>
     <w:p/>
@@ -465,7 +484,13 @@
     </w:p>
     <w:p>
       <w:r>
-        <w:t>Similarly, you can import Geographic Coverage items, Taxonomic Coverage items, Funding Awards</w:t>
+        <w:t>Similarly, you can import</w:t>
+      </w:r>
+      <w:r>
+        <w:t xml:space="preserve"> Keywords,</w:t>
+      </w:r>
+      <w:r>
+        <w:t xml:space="preserve"> Geographic Coverage items, Taxonomic Coverage items, Funding Awards</w:t>
       </w:r>
       <w:r>
         <w:t xml:space="preserve">, </w:t>
@@ -477,6 +502,135 @@
         <w:t>and Related Projects.</w:t>
       </w:r>
     </w:p>
+    <w:p>
+      <w:r>
+        <w:rPr>
+          <w:sz w:val="40"/>
+          <w:szCs w:val="40"/>
+        </w:rPr>
+        <w:lastRenderedPageBreak/>
+        <w:t xml:space="preserve">Importing from </w:t>
+      </w:r>
+      <w:r>
+        <w:rPr>
+          <w:sz w:val="40"/>
+          <w:szCs w:val="40"/>
+        </w:rPr>
+        <w:t>Templates</w:t>
+      </w:r>
+    </w:p>
+    <w:p/>
+    <w:p>
+      <w:r>
+        <w:t xml:space="preserve">As we saw above, ezEML lets you import from EML documents in your ezEML account. In addition, ezEML lets you import from ezEML </w:t>
+      </w:r>
+      <w:r>
+        <w:t xml:space="preserve">document </w:t>
+      </w:r>
+      <w:r>
+        <w:t xml:space="preserve">templates. </w:t>
+      </w:r>
+      <w:r>
+        <w:t>T</w:t>
+      </w:r>
+      <w:r>
+        <w:t xml:space="preserve">emplates are themselves EML documents but are not associated with an individual user’s account. Instead, they are visible to all ezEML users. They provide a </w:t>
+      </w:r>
+      <w:r>
+        <w:t xml:space="preserve">handy way to make standardized metadata available to research sites, teams of researchers, and so on. For much more on templates, how they’re used and how they are designed and created, see </w:t>
+      </w:r>
+      <w:r>
+        <w:rPr>
+          <w:b/>
+          <w:bCs/>
+        </w:rPr>
+        <w:t>Starting from an ezEML Document Template</w:t>
+      </w:r>
+      <w:r>
+        <w:t xml:space="preserve"> in this User Guide.</w:t>
+      </w:r>
+    </w:p>
+    <w:p/>
+    <w:p>
+      <w:pPr>
+        <w:rPr>
+          <w:b/>
+          <w:bCs/>
+        </w:rPr>
+      </w:pPr>
+      <w:r>
+        <w:t xml:space="preserve">When you click on an importing feature in the Import/Export menu, you are taken to a page that lets you select either a data package from your ezEML account or an ezEML document template. For example, when you click </w:t>
+      </w:r>
+      <w:r>
+        <w:rPr>
+          <w:b/>
+          <w:bCs/>
+        </w:rPr>
+        <w:t>Import Responsible Parties (Creators, Contacts, etc.)</w:t>
+      </w:r>
+      <w:r>
+        <w:t>, you</w:t>
+      </w:r>
+      <w:r>
+        <w:t xml:space="preserve"> are taken to a screen like the following:</w:t>
+      </w:r>
+    </w:p>
+    <w:p>
+      <w:r>
+        <w:drawing>
+          <wp:inline distT="0" distB="0" distL="0" distR="0" wp14:anchorId="78A82067" wp14:editId="4FD889E2">
+            <wp:extent cx="4728856" cy="3784600"/>
+            <wp:effectExtent l="0" t="0" r="0" b="0"/>
+            <wp:docPr id="71729887" name="Picture 1" descr="A screenshot of a computer&#10;&#10;Description automatically generated"/>
+            <wp:cNvGraphicFramePr>
+              <a:graphicFrameLocks xmlns:a="http://schemas.openxmlformats.org/drawingml/2006/main" noChangeAspect="1"/>
+            </wp:cNvGraphicFramePr>
+            <a:graphic xmlns:a="http://schemas.openxmlformats.org/drawingml/2006/main">
+              <a:graphicData uri="http://schemas.openxmlformats.org/drawingml/2006/picture">
+                <pic:pic xmlns:pic="http://schemas.openxmlformats.org/drawingml/2006/picture">
+                  <pic:nvPicPr>
+                    <pic:cNvPr id="71729887" name="Picture 1" descr="A screenshot of a computer&#10;&#10;Description automatically generated"/>
+                    <pic:cNvPicPr/>
+                  </pic:nvPicPr>
+                  <pic:blipFill>
+                    <a:blip r:embed="rId10"/>
+                    <a:stretch>
+                      <a:fillRect/>
+                    </a:stretch>
+                  </pic:blipFill>
+                  <pic:spPr>
+                    <a:xfrm>
+                      <a:off x="0" y="0"/>
+                      <a:ext cx="4750857" cy="3802208"/>
+                    </a:xfrm>
+                    <a:prstGeom prst="rect">
+                      <a:avLst/>
+                    </a:prstGeom>
+                  </pic:spPr>
+                </pic:pic>
+              </a:graphicData>
+            </a:graphic>
+          </wp:inline>
+        </w:drawing>
+      </w:r>
+    </w:p>
+    <w:p>
+      <w:r>
+        <w:t xml:space="preserve">Pick either a document or a template and click the associated </w:t>
+      </w:r>
+      <w:r>
+        <w:rPr>
+          <w:b/>
+          <w:bCs/>
+        </w:rPr>
+        <w:t>Open for Import</w:t>
+      </w:r>
+      <w:r>
+        <w:t xml:space="preserve"> button. From then on, the operation is the same whether you’re importing from a document or template. A template is just an EML document, after all.</w:t>
+      </w:r>
+    </w:p>
+    <w:p/>
+    <w:p/>
     <w:sectPr>
       <w:pgSz w:w="12240" w:h="15840"/>
       <w:pgMar w:top="1440" w:right="1440" w:bottom="1440" w:left="1440" w:header="720" w:footer="720" w:gutter="0"/>

</xml_diff>

<commit_message>
Add Import buttons next to Add buttons on various pages. Update User Guide accordingly. (#62)
</commit_message>
<xml_diff>
--- a/webapp/static/user_guide/importing.docx
+++ b/webapp/static/user_guide/importing.docx
@@ -236,6 +236,9 @@
     <w:p/>
     <w:p>
       <w:r>
+        <w:rPr>
+          <w:noProof/>
+        </w:rPr>
         <w:drawing>
           <wp:inline distT="0" distB="0" distL="0" distR="0" wp14:anchorId="63695349" wp14:editId="1861F3AC">
             <wp:extent cx="5943600" cy="3484245"/>
@@ -458,10 +461,10 @@
           <w:noProof/>
         </w:rPr>
         <w:drawing>
-          <wp:inline distT="0" distB="0" distL="0" distR="0" wp14:anchorId="517E1124" wp14:editId="67CB4FDA">
-            <wp:extent cx="5943600" cy="2700655"/>
-            <wp:effectExtent l="0" t="0" r="0" b="4445"/>
-            <wp:docPr id="5" name="Picture 5" descr="A screenshot of a cell phone&#10;&#10;Description automatically generated"/>
+          <wp:inline distT="0" distB="0" distL="0" distR="0" wp14:anchorId="029D0422" wp14:editId="5CB43064">
+            <wp:extent cx="5943600" cy="2708910"/>
+            <wp:effectExtent l="0" t="0" r="0" b="0"/>
+            <wp:docPr id="505144190" name="Picture 1" descr="A screenshot of a computer&#10;&#10;Description automatically generated"/>
             <wp:cNvGraphicFramePr>
               <a:graphicFrameLocks xmlns:a="http://schemas.openxmlformats.org/drawingml/2006/main" noChangeAspect="1"/>
             </wp:cNvGraphicFramePr>
@@ -469,7 +472,7 @@
               <a:graphicData uri="http://schemas.openxmlformats.org/drawingml/2006/picture">
                 <pic:pic xmlns:pic="http://schemas.openxmlformats.org/drawingml/2006/picture">
                   <pic:nvPicPr>
-                    <pic:cNvPr id="5" name="Picture 5" descr="A screenshot of a cell phone&#10;&#10;Description automatically generated"/>
+                    <pic:cNvPr id="505144190" name="Picture 1" descr="A screenshot of a computer&#10;&#10;Description automatically generated"/>
                     <pic:cNvPicPr/>
                   </pic:nvPicPr>
                   <pic:blipFill>
@@ -481,7 +484,7 @@
                   <pic:spPr>
                     <a:xfrm>
                       <a:off x="0" y="0"/>
-                      <a:ext cx="5943600" cy="2700655"/>
+                      <a:ext cx="5943600" cy="2708910"/>
                     </a:xfrm>
                     <a:prstGeom prst="rect">
                       <a:avLst/>
@@ -493,13 +496,31 @@
           </wp:inline>
         </w:drawing>
       </w:r>
-    </w:p>
-    <w:p>
-      <w:r>
+      <w:r>
+        <w:rPr>
+          <w:noProof/>
+        </w:rPr>
+        <w:t xml:space="preserve"> </w:t>
+      </w:r>
+    </w:p>
+    <w:p>
+      <w:r>
+        <w:t>Note that many ezEML pages have Import buttons that let you import right from the page instead of going to the drop-down menu, as shown in the screen shot immediately above.</w:t>
+      </w:r>
+    </w:p>
+    <w:p>
+      <w:r>
+        <w:lastRenderedPageBreak/>
         <w:t>Similarly, you can import</w:t>
       </w:r>
       <w:r>
-        <w:t xml:space="preserve"> Keywords,</w:t>
+        <w:t xml:space="preserve"> </w:t>
+      </w:r>
+      <w:r>
+        <w:t xml:space="preserve">selected </w:t>
+      </w:r>
+      <w:r>
+        <w:t>Keywords,</w:t>
       </w:r>
       <w:r>
         <w:t xml:space="preserve"> Geographic Coverage items, Taxonomic Coverage items, Funding Awards</w:t>
@@ -514,13 +535,13 @@
         <w:t>and Related Projects.</w:t>
       </w:r>
     </w:p>
+    <w:p/>
     <w:p>
       <w:r>
         <w:rPr>
           <w:sz w:val="40"/>
           <w:szCs w:val="40"/>
         </w:rPr>
-        <w:lastRenderedPageBreak/>
         <w:t xml:space="preserve">Importing from </w:t>
       </w:r>
       <w:r>
@@ -607,6 +628,9 @@
     </w:p>
     <w:p>
       <w:r>
+        <w:rPr>
+          <w:noProof/>
+        </w:rPr>
         <w:drawing>
           <wp:inline distT="0" distB="0" distL="0" distR="0" wp14:anchorId="78A82067" wp14:editId="4FD889E2">
             <wp:extent cx="4728856" cy="3784600"/>

</xml_diff>